<commit_message>
condition checked. made some minor changes. Condition all statisfies the test cases.
</commit_message>
<xml_diff>
--- a/Specification Document.docx
+++ b/Specification Document.docx
@@ -1903,7 +1903,13 @@
       </w:r>
       <w:proofErr w:type="spellEnd"/>
       <w:r>
-        <w:t>": 50,</w:t>
+        <w:t xml:space="preserve">": </w:t>
+      </w:r>
+      <w:r>
+        <w:t>45</w:t>
+      </w:r>
+      <w:r>
+        <w:t>,</w:t>
       </w:r>
     </w:p>
     <w:p>

</xml_diff>